<commit_message>
actualización trabajo vacaciones verano
</commit_message>
<xml_diff>
--- a/document/certificadoAlumnoRegular.docx
+++ b/document/certificadoAlumnoRegular.docx
@@ -190,6 +190,7 @@
                                 <w:u w:val="single"/>
                               </w:rPr>
                             </w:pPr>
+                            <w:proofErr w:type="gramStart"/>
                             <w:r>
                               <w:rPr>
                                 <w:rFonts w:ascii="Book Antiqua" w:hAnsi="Book Antiqua"/>
@@ -199,7 +200,19 @@
                                 <w:szCs w:val="20"/>
                                 <w:u w:val="single"/>
                               </w:rPr>
-                              <w:t>L  I  N  A  R  E  S</w:t>
+                              <w:t>L  I</w:t>
+                            </w:r>
+                            <w:proofErr w:type="gramEnd"/>
+                            <w:r>
+                              <w:rPr>
+                                <w:rFonts w:ascii="Book Antiqua" w:hAnsi="Book Antiqua"/>
+                                <w:b/>
+                                <w:i/>
+                                <w:sz w:val="20"/>
+                                <w:szCs w:val="20"/>
+                                <w:u w:val="single"/>
+                              </w:rPr>
+                              <w:t xml:space="preserve">  N  A  R  E  S</w:t>
                             </w:r>
                           </w:p>
                           <w:p>
@@ -234,7 +247,7 @@
                 <v:stroke joinstyle="miter"/>
                 <v:path gradientshapeok="t" o:connecttype="rect"/>
               </v:shapetype>
-              <v:shape id="Text Box 3" o:spid="_x0000_s1026" type="#_x0000_t202" style="position:absolute;margin-left:52.2pt;margin-top:4.85pt;width:215.35pt;height:57pt;z-index:251657216;visibility:visible;mso-wrap-style:square;mso-width-percent:0;mso-height-percent:0;mso-wrap-distance-left:9pt;mso-wrap-distance-top:0;mso-wrap-distance-right:9pt;mso-wrap-distance-bottom:0;mso-position-horizontal:absolute;mso-position-horizontal-relative:text;mso-position-vertical:absolute;mso-position-vertical-relative:text;mso-width-percent:0;mso-height-percent:0;mso-width-relative:page;mso-height-relative:page;v-text-anchor:top" o:gfxdata="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" filled="f" stroked="f">
+              <v:shape id="Text Box 3" o:spid="_x0000_s1026" type="#_x0000_t202" style="position:absolute;margin-left:52.2pt;margin-top:4.85pt;width:215.35pt;height:57pt;z-index:251657216;visibility:visible;mso-wrap-style:square;mso-width-percent:0;mso-height-percent:0;mso-wrap-distance-left:9pt;mso-wrap-distance-top:0;mso-wrap-distance-right:9pt;mso-wrap-distance-bottom:0;mso-position-horizontal:absolute;mso-position-horizontal-relative:text;mso-position-vertical:absolute;mso-position-vertical-relative:text;mso-width-percent:0;mso-height-percent:0;mso-width-relative:page;mso-height-relative:page;v-text-anchor:top" o:gfxdata="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" filled="f" stroked="f">
                 <v:path arrowok="t"/>
                 <v:textbox>
                   <w:txbxContent>
@@ -401,7 +414,7 @@
                     </pic:cNvPicPr>
                   </pic:nvPicPr>
                   <pic:blipFill>
-                    <a:blip r:embed="rId5" cstate="print">
+                    <a:blip r:embed="rId6" cstate="print">
                       <a:extLst>
                         <a:ext uri="{28A0092B-C50C-407E-A947-70E740481C1C}">
                           <a14:useLocalDpi xmlns:a14="http://schemas.microsoft.com/office/drawing/2010/main" val="0"/>
@@ -454,19 +467,6 @@
     </w:p>
     <w:p>
       <w:pPr>
-        <w:jc w:val="center"/>
-        <w:rPr>
-          <w:i/>
-          <w:spacing w:val="16"/>
-          <w:sz w:val="28"/>
-          <w:szCs w:val="28"/>
-          <w:u w:val="single"/>
-        </w:rPr>
-      </w:pPr>
-    </w:p>
-    <w:p>
-      <w:pPr>
-        <w:jc w:val="center"/>
         <w:rPr>
           <w:i/>
           <w:spacing w:val="16"/>
@@ -572,6 +572,7 @@
         </w:rPr>
         <w:t xml:space="preserve"> </w:t>
       </w:r>
+      <w:proofErr w:type="gramStart"/>
       <w:r>
         <w:rPr>
           <w:i/>
@@ -579,6 +580,7 @@
         </w:rPr>
         <w:t>Directora</w:t>
       </w:r>
+      <w:proofErr w:type="gramEnd"/>
       <w:r>
         <w:rPr>
           <w:i/>
@@ -648,7 +650,23 @@
           <w:i/>
           <w:spacing w:val="16"/>
         </w:rPr>
-        <w:t xml:space="preserve">Que, Don (ña), </w:t>
+        <w:t>Que, Don (</w:t>
+      </w:r>
+      <w:proofErr w:type="spellStart"/>
+      <w:r>
+        <w:rPr>
+          <w:i/>
+          <w:spacing w:val="16"/>
+        </w:rPr>
+        <w:t>ña</w:t>
+      </w:r>
+      <w:proofErr w:type="spellEnd"/>
+      <w:r>
+        <w:rPr>
+          <w:i/>
+          <w:spacing w:val="16"/>
+        </w:rPr>
+        <w:t xml:space="preserve">), </w:t>
       </w:r>
       <w:r>
         <w:rPr>
@@ -693,8 +711,9 @@
           <w:i/>
           <w:spacing w:val="16"/>
         </w:rPr>
-        <w:tab/>
-      </w:r>
+        <w:t xml:space="preserve"> </w:t>
+      </w:r>
+      <w:proofErr w:type="spellStart"/>
       <w:r>
         <w:rPr>
           <w:b/>
@@ -704,6 +723,7 @@
         </w:rPr>
         <w:t>N°</w:t>
       </w:r>
+      <w:proofErr w:type="spellEnd"/>
       <w:r>
         <w:rPr>
           <w:i/>
@@ -718,7 +738,27 @@
           <w:i/>
           <w:spacing w:val="16"/>
         </w:rPr>
-        <w:t>${rut}</w:t>
+        <w:t>${</w:t>
+      </w:r>
+      <w:proofErr w:type="spellStart"/>
+      <w:r>
+        <w:rPr>
+          <w:b/>
+          <w:bCs/>
+          <w:i/>
+          <w:spacing w:val="16"/>
+        </w:rPr>
+        <w:t>rut</w:t>
+      </w:r>
+      <w:proofErr w:type="spellEnd"/>
+      <w:r>
+        <w:rPr>
+          <w:b/>
+          <w:bCs/>
+          <w:i/>
+          <w:spacing w:val="16"/>
+        </w:rPr>
+        <w:t>}</w:t>
       </w:r>
       <w:r>
         <w:rPr>
@@ -818,7 +858,7 @@
           <w:i/>
           <w:spacing w:val="16"/>
         </w:rPr>
-        <w:t xml:space="preserve">Registro de Matricula N° </w:t>
+        <w:t>Registro de Matr</w:t>
       </w:r>
       <w:r>
         <w:rPr>
@@ -827,6 +867,44 @@
           <w:i/>
           <w:spacing w:val="16"/>
         </w:rPr>
+        <w:t>í</w:t>
+      </w:r>
+      <w:r>
+        <w:rPr>
+          <w:b/>
+          <w:bCs/>
+          <w:i/>
+          <w:spacing w:val="16"/>
+        </w:rPr>
+        <w:t xml:space="preserve">cula </w:t>
+      </w:r>
+      <w:proofErr w:type="spellStart"/>
+      <w:r>
+        <w:rPr>
+          <w:b/>
+          <w:bCs/>
+          <w:i/>
+          <w:spacing w:val="16"/>
+        </w:rPr>
+        <w:t>N°</w:t>
+      </w:r>
+      <w:proofErr w:type="spellEnd"/>
+      <w:r>
+        <w:rPr>
+          <w:b/>
+          <w:bCs/>
+          <w:i/>
+          <w:spacing w:val="16"/>
+        </w:rPr>
+        <w:t xml:space="preserve"> </w:t>
+      </w:r>
+      <w:r>
+        <w:rPr>
+          <w:b/>
+          <w:bCs/>
+          <w:i/>
+          <w:spacing w:val="16"/>
+        </w:rPr>
         <w:t>${matricula}</w:t>
       </w:r>
       <w:r>
@@ -843,7 +921,27 @@
           <w:i/>
           <w:spacing w:val="16"/>
         </w:rPr>
-        <w:t>RBD N° 3247-6</w:t>
+        <w:t xml:space="preserve">RBD </w:t>
+      </w:r>
+      <w:proofErr w:type="spellStart"/>
+      <w:r>
+        <w:rPr>
+          <w:b/>
+          <w:bCs/>
+          <w:i/>
+          <w:spacing w:val="16"/>
+        </w:rPr>
+        <w:t>N°</w:t>
+      </w:r>
+      <w:proofErr w:type="spellEnd"/>
+      <w:r>
+        <w:rPr>
+          <w:b/>
+          <w:bCs/>
+          <w:i/>
+          <w:spacing w:val="16"/>
+        </w:rPr>
+        <w:t xml:space="preserve"> 3247-6</w:t>
       </w:r>
       <w:r>
         <w:rPr>
@@ -861,6 +959,7 @@
         </w:rPr>
         <w:t xml:space="preserve">Cooperador </w:t>
       </w:r>
+      <w:proofErr w:type="spellStart"/>
       <w:r>
         <w:rPr>
           <w:b/>
@@ -868,7 +967,17 @@
           <w:i/>
           <w:spacing w:val="16"/>
         </w:rPr>
-        <w:t>N° 3061/81</w:t>
+        <w:t>N°</w:t>
+      </w:r>
+      <w:proofErr w:type="spellEnd"/>
+      <w:r>
+        <w:rPr>
+          <w:b/>
+          <w:bCs/>
+          <w:i/>
+          <w:spacing w:val="16"/>
+        </w:rPr>
+        <w:t xml:space="preserve"> 3061/81</w:t>
       </w:r>
       <w:r>
         <w:rPr>
@@ -960,13 +1069,13 @@
           <w:szCs w:val="20"/>
         </w:rPr>
         <w:drawing>
-          <wp:anchor distT="0" distB="0" distL="114300" distR="114300" simplePos="0" relativeHeight="251660288" behindDoc="1" locked="0" layoutInCell="1" allowOverlap="1" wp14:anchorId="6DA60816" wp14:editId="1CCD14AB">
+          <wp:anchor distT="0" distB="0" distL="114300" distR="114300" simplePos="0" relativeHeight="251660288" behindDoc="1" locked="0" layoutInCell="1" allowOverlap="1" wp14:anchorId="6DA60816" wp14:editId="6FB2DD9E">
             <wp:simplePos x="0" y="0"/>
             <wp:positionH relativeFrom="margin">
-              <wp:posOffset>1815465</wp:posOffset>
+              <wp:posOffset>1740095</wp:posOffset>
             </wp:positionH>
             <wp:positionV relativeFrom="margin">
-              <wp:posOffset>6433185</wp:posOffset>
+              <wp:posOffset>6098206</wp:posOffset>
             </wp:positionV>
             <wp:extent cx="1660402" cy="1276350"/>
             <wp:effectExtent l="0" t="0" r="0" b="0"/>
@@ -985,7 +1094,7 @@
                     </pic:cNvPicPr>
                   </pic:nvPicPr>
                   <pic:blipFill>
-                    <a:blip r:embed="rId6">
+                    <a:blip r:embed="rId7">
                       <a:clrChange>
                         <a:clrFrom>
                           <a:srgbClr val="000000">
@@ -1012,7 +1121,7 @@
                   <pic:spPr bwMode="auto">
                     <a:xfrm>
                       <a:off x="0" y="0"/>
-                      <a:ext cx="1662014" cy="1277590"/>
+                      <a:ext cx="1660402" cy="1276350"/>
                     </a:xfrm>
                     <a:prstGeom prst="rect">
                       <a:avLst/>
@@ -1039,7 +1148,7 @@
           <w:lang w:val="es-CL" w:eastAsia="es-CL"/>
         </w:rPr>
         <w:drawing>
-          <wp:anchor distT="0" distB="0" distL="114300" distR="114300" simplePos="0" relativeHeight="251658240" behindDoc="0" locked="0" layoutInCell="1" allowOverlap="1" wp14:anchorId="6B06560D" wp14:editId="3B2BB1DE">
+          <wp:anchor distT="0" distB="0" distL="114300" distR="114300" simplePos="0" relativeHeight="251658240" behindDoc="0" locked="0" layoutInCell="1" allowOverlap="1" wp14:anchorId="6B06560D" wp14:editId="304D89DB">
             <wp:simplePos x="0" y="0"/>
             <wp:positionH relativeFrom="column">
               <wp:posOffset>2722751</wp:posOffset>
@@ -1064,7 +1173,7 @@
                     </pic:cNvPicPr>
                   </pic:nvPicPr>
                   <pic:blipFill>
-                    <a:blip r:embed="rId7" cstate="print">
+                    <a:blip r:embed="rId8" cstate="print">
                       <a:extLst>
                         <a:ext uri="{28A0092B-C50C-407E-A947-70E740481C1C}">
                           <a14:useLocalDpi xmlns:a14="http://schemas.microsoft.com/office/drawing/2010/main" val="0"/>
@@ -1110,6 +1219,7 @@
           <w:b/>
           <w:i/>
           <w:spacing w:val="16"/>
+          <w:lang w:val="es-CL"/>
         </w:rPr>
       </w:pPr>
     </w:p>
@@ -1432,7 +1542,23 @@
           <w:i/>
           <w:spacing w:val="16"/>
         </w:rPr>
-        <w:t>${dia}</w:t>
+        <w:t>${</w:t>
+      </w:r>
+      <w:proofErr w:type="spellStart"/>
+      <w:r>
+        <w:rPr>
+          <w:i/>
+          <w:spacing w:val="16"/>
+        </w:rPr>
+        <w:t>dia</w:t>
+      </w:r>
+      <w:proofErr w:type="spellEnd"/>
+      <w:r>
+        <w:rPr>
+          <w:i/>
+          <w:spacing w:val="16"/>
+        </w:rPr>
+        <w:t>}</w:t>
       </w:r>
       <w:r>
         <w:rPr>
@@ -2367,4 +2493,16 @@
     </a:ext>
   </a:extLst>
 </a:theme>
+</file>
+
+<file path=customXml/item1.xml><?xml version="1.0" encoding="utf-8"?>
+<b:Sources xmlns:b="http://schemas.openxmlformats.org/officeDocument/2006/bibliography" xmlns="http://schemas.openxmlformats.org/officeDocument/2006/bibliography" SelectedStyle="/APASixthEditionOfficeOnline.xsl" StyleName="APA" Version="6"/>
+</file>
+
+<file path=customXml/itemProps1.xml><?xml version="1.0" encoding="utf-8"?>
+<ds:datastoreItem xmlns:ds="http://schemas.openxmlformats.org/officeDocument/2006/customXml" ds:itemID="{92327E75-57FD-0D42-836F-F495DB92C13C}">
+  <ds:schemaRefs>
+    <ds:schemaRef ds:uri="http://schemas.openxmlformats.org/officeDocument/2006/bibliography"/>
+  </ds:schemaRefs>
+</ds:datastoreItem>
 </file>
</xml_diff>